<commit_message>
wip: pt-3 pb-3 @ top
</commit_message>
<xml_diff>
--- a/cv_duev.docx
+++ b/cv_duev.docx
@@ -1370,21 +1370,70 @@
           <w:rFonts w:asciiTheme="majorHAnsi" w:hAnsiTheme="majorHAnsi"/>
           <w:sz w:val="22"/>
         </w:rPr>
-        <w:t xml:space="preserve">experience: algorithms, data structures, </w:t>
-      </w:r>
-      <w:r>
-        <w:rPr>
-          <w:rFonts w:asciiTheme="majorHAnsi" w:hAnsiTheme="majorHAnsi"/>
-          <w:sz w:val="22"/>
-        </w:rPr>
-        <w:t xml:space="preserve">*nix operating systems, programming, containerization and orchestration, </w:t>
-      </w:r>
-      <w:r>
-        <w:rPr>
-          <w:rFonts w:asciiTheme="majorHAnsi" w:hAnsiTheme="majorHAnsi"/>
-          <w:sz w:val="22"/>
-        </w:rPr>
-        <w:t xml:space="preserve">GPU &amp; Edge computing, </w:t>
+        <w:t xml:space="preserve">experience: algorithms, </w:t>
+      </w:r>
+      <w:r>
+        <w:rPr>
+          <w:rFonts w:asciiTheme="majorHAnsi" w:hAnsiTheme="majorHAnsi"/>
+          <w:sz w:val="22"/>
+        </w:rPr>
+        <w:t>API design,</w:t>
+      </w:r>
+      <w:r>
+        <w:rPr>
+          <w:rFonts w:asciiTheme="majorHAnsi" w:hAnsiTheme="majorHAnsi"/>
+          <w:sz w:val="22"/>
+        </w:rPr>
+        <w:t xml:space="preserve"> </w:t>
+      </w:r>
+      <w:r>
+        <w:rPr>
+          <w:rFonts w:asciiTheme="majorHAnsi" w:hAnsiTheme="majorHAnsi"/>
+          <w:sz w:val="22"/>
+        </w:rPr>
+        <w:t xml:space="preserve">containerization and orchestration, data processing pipelines, </w:t>
+      </w:r>
+      <w:r>
+        <w:rPr>
+          <w:rFonts w:asciiTheme="majorHAnsi" w:hAnsiTheme="majorHAnsi"/>
+          <w:sz w:val="22"/>
+        </w:rPr>
+        <w:t xml:space="preserve">data structures, </w:t>
+      </w:r>
+      <w:r>
+        <w:rPr>
+          <w:rFonts w:asciiTheme="majorHAnsi" w:hAnsiTheme="majorHAnsi"/>
+          <w:sz w:val="22"/>
+        </w:rPr>
+        <w:t xml:space="preserve">distributed systems, full-stack </w:t>
+      </w:r>
+      <w:r>
+        <w:rPr>
+          <w:rFonts w:asciiTheme="majorHAnsi" w:hAnsiTheme="majorHAnsi"/>
+          <w:sz w:val="22"/>
+        </w:rPr>
+        <w:t>web development</w:t>
+      </w:r>
+      <w:r>
+        <w:rPr>
+          <w:rFonts w:asciiTheme="majorHAnsi" w:hAnsiTheme="majorHAnsi"/>
+          <w:sz w:val="22"/>
+        </w:rPr>
+        <w:t>,</w:t>
+      </w:r>
+      <w:r>
+        <w:rPr>
+          <w:rFonts w:asciiTheme="majorHAnsi" w:hAnsiTheme="majorHAnsi"/>
+          <w:sz w:val="22"/>
+        </w:rPr>
+        <w:t xml:space="preserve"> </w:t>
+      </w:r>
+      <w:r>
+        <w:rPr>
+          <w:rFonts w:asciiTheme="majorHAnsi" w:hAnsiTheme="majorHAnsi"/>
+          <w:sz w:val="22"/>
+        </w:rPr>
+        <w:t xml:space="preserve">GPU &amp; Edge computing, large databases, machine and deep learning, </w:t>
       </w:r>
       <w:r>
         <w:rPr>
@@ -1398,6 +1447,13 @@
           <w:rFonts w:asciiTheme="majorHAnsi" w:hAnsiTheme="majorHAnsi"/>
           <w:sz w:val="22"/>
         </w:rPr>
+        <w:t xml:space="preserve">programming, </w:t>
+      </w:r>
+      <w:r>
+        <w:rPr>
+          <w:rFonts w:asciiTheme="majorHAnsi" w:hAnsiTheme="majorHAnsi"/>
+          <w:sz w:val="22"/>
+        </w:rPr>
         <w:t xml:space="preserve">streaming, </w:t>
       </w:r>
       <w:r>
@@ -1405,71 +1461,24 @@
           <w:rFonts w:asciiTheme="majorHAnsi" w:hAnsiTheme="majorHAnsi"/>
           <w:sz w:val="22"/>
         </w:rPr>
-        <w:t>full-</w:t>
-      </w:r>
-      <w:r>
-        <w:rPr>
-          <w:rFonts w:asciiTheme="majorHAnsi" w:hAnsiTheme="majorHAnsi"/>
-          <w:sz w:val="22"/>
-        </w:rPr>
-        <w:t xml:space="preserve">stack </w:t>
-      </w:r>
-      <w:r>
-        <w:rPr>
-          <w:rFonts w:asciiTheme="majorHAnsi" w:hAnsiTheme="majorHAnsi"/>
-          <w:sz w:val="22"/>
-        </w:rPr>
-        <w:t>web development</w:t>
-      </w:r>
-      <w:r>
-        <w:rPr>
-          <w:rFonts w:asciiTheme="majorHAnsi" w:hAnsiTheme="majorHAnsi"/>
-          <w:sz w:val="22"/>
-        </w:rPr>
-        <w:t>,</w:t>
-      </w:r>
-      <w:r>
-        <w:rPr>
-          <w:rFonts w:asciiTheme="majorHAnsi" w:hAnsiTheme="majorHAnsi"/>
-          <w:sz w:val="22"/>
-        </w:rPr>
-        <w:t xml:space="preserve"> </w:t>
-      </w:r>
-      <w:r>
-        <w:rPr>
-          <w:rFonts w:asciiTheme="majorHAnsi" w:hAnsiTheme="majorHAnsi"/>
-          <w:sz w:val="22"/>
-        </w:rPr>
-        <w:t>testing, API design, large databases, distri</w:t>
-      </w:r>
-      <w:r>
-        <w:rPr>
-          <w:rFonts w:asciiTheme="majorHAnsi" w:hAnsiTheme="majorHAnsi"/>
-          <w:sz w:val="22"/>
-        </w:rPr>
-        <w:t xml:space="preserve">buted systems, </w:t>
-      </w:r>
-      <w:r>
-        <w:rPr>
-          <w:rFonts w:asciiTheme="majorHAnsi" w:hAnsiTheme="majorHAnsi"/>
-          <w:sz w:val="22"/>
-        </w:rPr>
-        <w:t xml:space="preserve">data processing pipelines, </w:t>
-      </w:r>
-      <w:r>
-        <w:rPr>
-          <w:rFonts w:asciiTheme="majorHAnsi" w:hAnsiTheme="majorHAnsi"/>
-          <w:sz w:val="22"/>
-        </w:rPr>
-        <w:t xml:space="preserve">machine learning, </w:t>
-      </w:r>
-      <w:r>
-        <w:rPr>
-          <w:rFonts w:asciiTheme="majorHAnsi" w:hAnsiTheme="majorHAnsi"/>
-          <w:sz w:val="22"/>
-        </w:rPr>
-        <w:t>deep learning</w:t>
-      </w:r>
+        <w:t>testing</w:t>
+      </w:r>
+      <w:r>
+        <w:rPr>
+          <w:rFonts w:asciiTheme="majorHAnsi" w:hAnsiTheme="majorHAnsi"/>
+          <w:sz w:val="22"/>
+        </w:rPr>
+        <w:t xml:space="preserve">, </w:t>
+      </w:r>
+      <w:r>
+        <w:rPr>
+          <w:rFonts w:asciiTheme="majorHAnsi" w:hAnsiTheme="majorHAnsi"/>
+          <w:sz w:val="22"/>
+        </w:rPr>
+        <w:t>*nix operating systems</w:t>
+      </w:r>
+      <w:bookmarkStart w:id="0" w:name="_GoBack"/>
+      <w:bookmarkEnd w:id="0"/>
     </w:p>
     <w:p>
       <w:pPr>
@@ -1603,16 +1612,7 @@
           <w:rFonts w:asciiTheme="majorHAnsi" w:hAnsiTheme="majorHAnsi"/>
           <w:sz w:val="22"/>
         </w:rPr>
-        <w:t>high perf</w:t>
-      </w:r>
-      <w:bookmarkStart w:id="0" w:name="_GoBack"/>
-      <w:bookmarkEnd w:id="0"/>
-      <w:r>
-        <w:rPr>
-          <w:rFonts w:asciiTheme="majorHAnsi" w:hAnsiTheme="majorHAnsi"/>
-          <w:sz w:val="22"/>
-        </w:rPr>
-        <w:t>ormance</w:t>
+        <w:t>high performance</w:t>
       </w:r>
       <w:r>
         <w:rPr>

</xml_diff>